<commit_message>
pegando agora do catalogo de cada anuncio
</commit_message>
<xml_diff>
--- a/dados/FONTE 120A.docx
+++ b/dados/FONTE 120A.docx
@@ -2,57 +2,6 @@
 <file path=word/document.xml><?xml version="1.0" encoding="utf-8"?>
 <w:document xmlns:wpc="http://schemas.microsoft.com/office/word/2010/wordprocessingCanvas" xmlns:mo="http://schemas.microsoft.com/office/mac/office/2008/main" xmlns:mc="http://schemas.openxmlformats.org/markup-compatibility/2006" xmlns:mv="urn:schemas-microsoft-com:mac:vml" xmlns:o="urn:schemas-microsoft-com:office:office" xmlns:r="http://schemas.openxmlformats.org/officeDocument/2006/relationships" xmlns:m="http://schemas.openxmlformats.org/officeDocument/2006/math" xmlns:v="urn:schemas-microsoft-com:vml" xmlns:wp14="http://schemas.microsoft.com/office/word/2010/wordprocessingDrawing" xmlns:wp="http://schemas.openxmlformats.org/drawingml/2006/wordprocessingDrawing" xmlns:w10="urn:schemas-microsoft-com:office:word" xmlns:w="http://schemas.openxmlformats.org/wordprocessingml/2006/main" xmlns:w14="http://schemas.microsoft.com/office/word/2010/wordml" xmlns:wpg="http://schemas.microsoft.com/office/word/2010/wordprocessingGroup" xmlns:wpi="http://schemas.microsoft.com/office/word/2010/wordprocessingInk" xmlns:wne="http://schemas.microsoft.com/office/word/2006/wordml" xmlns:wps="http://schemas.microsoft.com/office/word/2010/wordprocessingShape" mc:Ignorable="w14 wp14">
   <w:body>
-    <w:p>
-      <w:r>
-        <w:t>Modelo: FONTE 120A</w:t>
-      </w:r>
-    </w:p>
-    <w:p>
-      <w:r>
-        <w:t>URL: https://produto.mercadolivre.com.br/MLB-3629890067-fonte-carregador-de-baterias-automotiva-jfa-120a-storm-_JM</w:t>
-      </w:r>
-    </w:p>
-    <w:p>
-      <w:r>
-        <w:t>Nome: Fonte Carregador De Baterias Automotiva Jfa 120a Storm</w:t>
-      </w:r>
-    </w:p>
-    <w:p>
-      <w:r>
-        <w:t>Preço: 634.8</w:t>
-      </w:r>
-    </w:p>
-    <w:p>
-      <w:r>
-        <w:t>Preço Previsto: 653.43</w:t>
-      </w:r>
-    </w:p>
-    <w:p>
-      <w:r>
-        <w:t>Loja: SITA9289590</w:t>
-      </w:r>
-    </w:p>
-    <w:p>
-      <w:r>
-        <w:t>Tipo: Clássico</w:t>
-      </w:r>
-    </w:p>
-    <w:p>
-      <w:r>
-        <w:t>Lugar: Senhora dos Remédios, Minas Gerais.</w:t>
-      </w:r>
-    </w:p>
-    <w:p>
-      <w:r>
-        <w:t xml:space="preserve">Cupom: </w:t>
-      </w:r>
-    </w:p>
-    <w:p>
-      <w:r>
-        <w:t>--------------------------------------------------------------------</w:t>
-      </w:r>
-    </w:p>
-    <w:p/>
     <w:p>
       <w:r>
         <w:t>Modelo: FONTE 120A</w:t>
@@ -162,73 +111,22 @@
     </w:p>
     <w:p>
       <w:r>
-        <w:t>URL: https://produto.mercadolivre.com.br/MLB-903140510-fonte-automotiva-jfa-120a-slim-bivolt-voltimetro-digital-som-_JM?searchVariation=178643869805</w:t>
+        <w:t>URL: https://produto.mercadolivre.com.br/MLB-2207318728-fonte-automotiva-storm-carregador-120a-automatico-bivolt-jfa-_JM</w:t>
       </w:r>
     </w:p>
     <w:p>
       <w:r>
-        <w:t>Nome: Fonte Automotiva Jfa 120a Slim Bivolt Voltímetro Digital Som</w:t>
+        <w:t>Nome: Fonte Automotiva Storm Carregador 120a Automático Bivolt Jfa</w:t>
       </w:r>
     </w:p>
     <w:p>
       <w:r>
-        <w:t>Preço: 648.79</w:t>
+        <w:t>Preço: 694.45</w:t>
       </w:r>
     </w:p>
     <w:p>
       <w:r>
-        <w:t>Preço Previsto: 653.43</w:t>
-      </w:r>
-    </w:p>
-    <w:p>
-      <w:r>
-        <w:t>Loja: FRASSATTO</w:t>
-      </w:r>
-    </w:p>
-    <w:p>
-      <w:r>
-        <w:t>Tipo: Clássico</w:t>
-      </w:r>
-    </w:p>
-    <w:p>
-      <w:r>
-        <w:t>Lugar: Agulha, São Paulo.</w:t>
-      </w:r>
-    </w:p>
-    <w:p>
-      <w:r>
-        <w:t xml:space="preserve">Cupom: </w:t>
-      </w:r>
-    </w:p>
-    <w:p>
-      <w:r>
-        <w:t>--------------------------------------------------------------------</w:t>
-      </w:r>
-    </w:p>
-    <w:p/>
-    <w:p>
-      <w:r>
-        <w:t>Modelo: FONTE 120A</w:t>
-      </w:r>
-    </w:p>
-    <w:p>
-      <w:r>
-        <w:t>URL: https://produto.mercadolivre.com.br/MLB-2205699690-fonte-jfa-automotiva-carregador-120a-automatico-storm-bivolt-_JM</w:t>
-      </w:r>
-    </w:p>
-    <w:p>
-      <w:r>
-        <w:t>Nome: Fonte Jfa Automotiva Carregador 120a Automático Storm Bivolt</w:t>
-      </w:r>
-    </w:p>
-    <w:p>
-      <w:r>
-        <w:t>Preço: 648.85</w:t>
-      </w:r>
-    </w:p>
-    <w:p>
-      <w:r>
-        <w:t>Preço Previsto: 653.43</w:t>
+        <w:t>Preço Previsto: 694.92</w:t>
       </w:r>
     </w:p>
     <w:p>
@@ -238,7 +136,7 @@
     </w:p>
     <w:p>
       <w:r>
-        <w:t>Tipo: Clássico</w:t>
+        <w:t>Tipo: Premium</w:t>
       </w:r>
     </w:p>
     <w:p>
@@ -295,6 +193,57 @@
     <w:p>
       <w:r>
         <w:t>Lugar: Cuiabá, Mato Grosso.</w:t>
+      </w:r>
+    </w:p>
+    <w:p>
+      <w:r>
+        <w:t xml:space="preserve">Cupom: </w:t>
+      </w:r>
+    </w:p>
+    <w:p>
+      <w:r>
+        <w:t>--------------------------------------------------------------------</w:t>
+      </w:r>
+    </w:p>
+    <w:p/>
+    <w:p>
+      <w:r>
+        <w:t>Modelo: FONTE 120A</w:t>
+      </w:r>
+    </w:p>
+    <w:p>
+      <w:r>
+        <w:t>URL: https://produto.mercadolivre.com.br/MLB-903140510-fonte-automotiva-jfa-120a-slim-bivolt-voltimetro-digital-som-_JM?searchVariation=178643869805</w:t>
+      </w:r>
+    </w:p>
+    <w:p>
+      <w:r>
+        <w:t>Nome: Fonte Automotiva Jfa 120a Slim Bivolt Voltímetro Digital Som</w:t>
+      </w:r>
+    </w:p>
+    <w:p>
+      <w:r>
+        <w:t>Preço: 648.79</w:t>
+      </w:r>
+    </w:p>
+    <w:p>
+      <w:r>
+        <w:t>Preço Previsto: 653.43</w:t>
+      </w:r>
+    </w:p>
+    <w:p>
+      <w:r>
+        <w:t>Loja: FRASSATTO</w:t>
+      </w:r>
+    </w:p>
+    <w:p>
+      <w:r>
+        <w:t>Tipo: Clássico</w:t>
+      </w:r>
+    </w:p>
+    <w:p>
+      <w:r>
+        <w:t>Lugar: Agulha, São Paulo.</w:t>
       </w:r>
     </w:p>
     <w:p>

</xml_diff>